<commit_message>
worked on user functionalitites
</commit_message>
<xml_diff>
--- a/doc.docx
+++ b/doc.docx
@@ -83,12 +83,10 @@
         <w:t xml:space="preserve">On </w:t>
       </w:r>
       <w:proofErr w:type="spellStart"/>
-      <w:proofErr w:type="gramStart"/>
       <w:r>
         <w:t>package.json</w:t>
       </w:r>
       <w:proofErr w:type="spellEnd"/>
-      <w:proofErr w:type="gramEnd"/>
       <w:r>
         <w:t xml:space="preserve">  </w:t>
       </w:r>
@@ -345,12 +343,10 @@
         </w:numPr>
       </w:pPr>
       <w:proofErr w:type="spellStart"/>
-      <w:proofErr w:type="gramStart"/>
       <w:r>
         <w:t>Npm</w:t>
       </w:r>
       <w:proofErr w:type="spellEnd"/>
-      <w:proofErr w:type="gramEnd"/>
       <w:r>
         <w:t xml:space="preserve"> I express async-async-handler</w:t>
       </w:r>
@@ -371,6 +367,59 @@
       <w:r>
         <w:t xml:space="preserve"> I mongoose</w:t>
       </w:r>
+    </w:p>
+    <w:p>
+      <w:pPr>
+        <w:pStyle w:val="ListParagraph"/>
+        <w:numPr>
+          <w:ilvl w:val="0"/>
+          <w:numId w:val="1"/>
+        </w:numPr>
+      </w:pPr>
+      <w:proofErr w:type="spellStart"/>
+      <w:r>
+        <w:t>Npm</w:t>
+      </w:r>
+      <w:proofErr w:type="spellEnd"/>
+      <w:r>
+        <w:t xml:space="preserve"> I </w:t>
+      </w:r>
+      <w:proofErr w:type="spellStart"/>
+      <w:r>
+        <w:t>bcrypt</w:t>
+      </w:r>
+      <w:proofErr w:type="spellEnd"/>
+    </w:p>
+    <w:p>
+      <w:pPr>
+        <w:pStyle w:val="ListParagraph"/>
+        <w:numPr>
+          <w:ilvl w:val="0"/>
+          <w:numId w:val="1"/>
+        </w:numPr>
+      </w:pPr>
+      <w:proofErr w:type="spellStart"/>
+      <w:r>
+        <w:t>Npm</w:t>
+      </w:r>
+      <w:proofErr w:type="spellEnd"/>
+      <w:r>
+        <w:t xml:space="preserve"> I </w:t>
+      </w:r>
+      <w:proofErr w:type="spellStart"/>
+      <w:r>
+        <w:t>jsonwebtoken</w:t>
+      </w:r>
+      <w:proofErr w:type="spellEnd"/>
+    </w:p>
+    <w:p>
+      <w:pPr>
+        <w:pStyle w:val="ListParagraph"/>
+        <w:numPr>
+          <w:ilvl w:val="0"/>
+          <w:numId w:val="1"/>
+        </w:numPr>
+      </w:pPr>
     </w:p>
     <w:p/>
     <w:sectPr>

</xml_diff>